<commit_message>
Add Word Document and CSV Dataset
</commit_message>
<xml_diff>
--- a/EEX5362_MiniProject_Deliverable 01_Doc_s22010154.docx
+++ b/EEX5362_MiniProject_Deliverable 01_Doc_s22010154.docx
@@ -69,8 +69,10 @@
         </w:rPr>
         <w:t>Mini Project</w:t>
       </w:r>
+      <w:bookmarkStart w:id="2" w:name="_GoBack"/>
       <w:bookmarkEnd w:id="0"/>
       <w:bookmarkEnd w:id="1"/>
+      <w:bookmarkEnd w:id="2"/>
     </w:p>
     <w:p>
       <w:pPr>
@@ -292,7 +294,13 @@
     <w:sdt>
       <w:sdtPr>
         <w:rPr>
+          <w:rFonts w:asciiTheme="minorHAnsi" w:eastAsiaTheme="minorHAnsi" w:hAnsiTheme="minorHAnsi" w:cstheme="minorBidi"/>
+          <w:b w:val="0"/>
+          <w:bCs w:val="0"/>
           <w:color w:val="auto"/>
+          <w:sz w:val="22"/>
+          <w:szCs w:val="22"/>
+          <w:lang w:eastAsia="en-US"/>
         </w:rPr>
         <w:id w:val="1148629323"/>
         <w:docPartObj>
@@ -302,11 +310,7 @@
       </w:sdtPr>
       <w:sdtEndPr>
         <w:rPr>
-          <w:rFonts w:asciiTheme="minorHAnsi" w:eastAsiaTheme="minorHAnsi" w:hAnsiTheme="minorHAnsi" w:cstheme="minorBidi"/>
           <w:noProof/>
-          <w:sz w:val="22"/>
-          <w:szCs w:val="22"/>
-          <w:lang w:eastAsia="en-US"/>
         </w:rPr>
       </w:sdtEndPr>
       <w:sdtContent>
@@ -324,6 +328,7 @@
             <w:pStyle w:val="TOCHeading"/>
             <w:jc w:val="center"/>
             <w:rPr>
+              <w:noProof/>
               <w:color w:val="auto"/>
             </w:rPr>
           </w:pPr>
@@ -590,7 +595,7 @@
                 <w:noProof/>
                 <w:webHidden/>
               </w:rPr>
-              <w:t>4</w:t>
+              <w:t>3</w:t>
             </w:r>
             <w:r>
               <w:rPr>
@@ -917,6 +922,7 @@
           <w:tab w:val="right" w:leader="dot" w:pos="9350"/>
         </w:tabs>
         <w:rPr>
+          <w:rFonts w:eastAsiaTheme="minorEastAsia"/>
           <w:noProof/>
         </w:rPr>
       </w:pPr>
@@ -941,7 +947,7 @@
         </w:rPr>
         <w:fldChar w:fldCharType="separate"/>
       </w:r>
-      <w:hyperlink w:anchor="_Toc212826341" w:history="1">
+      <w:hyperlink w:anchor="_Toc216639437" w:history="1">
         <w:r>
           <w:rPr>
             <w:rStyle w:val="Hyperlink"/>
@@ -969,7 +975,7 @@
             <w:noProof/>
             <w:webHidden/>
           </w:rPr>
-          <w:instrText xml:space="preserve"> PAGEREF _Toc212826341 \h </w:instrText>
+          <w:instrText xml:space="preserve"> PAGEREF _Toc216639437 \h </w:instrText>
         </w:r>
         <w:r>
           <w:rPr>
@@ -1007,10 +1013,11 @@
           <w:tab w:val="right" w:leader="dot" w:pos="9350"/>
         </w:tabs>
         <w:rPr>
+          <w:rFonts w:eastAsiaTheme="minorEastAsia"/>
           <w:noProof/>
         </w:rPr>
       </w:pPr>
-      <w:hyperlink w:anchor="_Toc212826342" w:history="1">
+      <w:hyperlink w:anchor="_Toc216639438" w:history="1">
         <w:r>
           <w:rPr>
             <w:rStyle w:val="Hyperlink"/>
@@ -1038,7 +1045,7 @@
             <w:noProof/>
             <w:webHidden/>
           </w:rPr>
-          <w:instrText xml:space="preserve"> PAGEREF _Toc212826342 \h </w:instrText>
+          <w:instrText xml:space="preserve"> PAGEREF _Toc216639438 \h </w:instrText>
         </w:r>
         <w:r>
           <w:rPr>
@@ -1188,7 +1195,7 @@
           <w:sz w:val="24"/>
         </w:rPr>
       </w:pPr>
-      <w:bookmarkStart w:id="2" w:name="_Toc212827095"/>
+      <w:bookmarkStart w:id="3" w:name="_Toc212827095"/>
       <w:r>
         <w:rPr>
           <w:rStyle w:val="Strong"/>
@@ -1201,7 +1208,7 @@
         <w:lastRenderedPageBreak/>
         <w:t>High-Level Problem Description</w:t>
       </w:r>
-      <w:bookmarkEnd w:id="2"/>
+      <w:bookmarkEnd w:id="3"/>
       <w:r>
         <w:rPr>
           <w:rStyle w:val="Strong"/>
@@ -1251,7 +1258,21 @@
           <w:rFonts w:ascii="Times New Roman" w:hAnsi="Times New Roman" w:cs="Times New Roman"/>
           <w:sz w:val="24"/>
         </w:rPr>
-        <w:t>In a majority of government hospitals in Sri Lanka, the patients visiting the clinics are expected to collect their prescribed medicines at the OPD pharmacy. It is common in this process and leads to long queues more so in the morning hours when the clinic sessions are coming to an end. Patients queue to deliver prescriptions and the pharmacists attend to them in order of arrival.</w:t>
+        <w:t>In a majority of hospitals</w:t>
+      </w:r>
+      <w:r>
+        <w:rPr>
+          <w:rFonts w:ascii="Times New Roman" w:hAnsi="Times New Roman" w:cs="Times New Roman"/>
+          <w:sz w:val="24"/>
+        </w:rPr>
+        <w:t>,</w:t>
+      </w:r>
+      <w:r>
+        <w:rPr>
+          <w:rFonts w:ascii="Times New Roman" w:hAnsi="Times New Roman" w:cs="Times New Roman"/>
+          <w:sz w:val="24"/>
+        </w:rPr>
+        <w:t xml:space="preserve"> in the patients visiting the clinics are expected to collect their prescribed medicines at the OPD pharmacy. It is common in this process and leads to long queues more so in the morning hours when the clinic sessions are coming to an end. Patients queue to deliver prescriptions and the pharmacists attend to them in order of arrival.</w:t>
       </w:r>
     </w:p>
     <w:p>
@@ -1313,7 +1334,7 @@
           <w:sz w:val="24"/>
         </w:rPr>
       </w:pPr>
-      <w:bookmarkStart w:id="3" w:name="_Toc212827096"/>
+      <w:bookmarkStart w:id="4" w:name="_Toc212827096"/>
       <w:r>
         <w:rPr>
           <w:rFonts w:ascii="Times New Roman" w:hAnsi="Times New Roman" w:cs="Times New Roman"/>
@@ -1322,7 +1343,7 @@
         </w:rPr>
         <w:t>System Description</w:t>
       </w:r>
-      <w:bookmarkEnd w:id="3"/>
+      <w:bookmarkEnd w:id="4"/>
     </w:p>
     <w:tbl>
       <w:tblPr>
@@ -1485,7 +1506,7 @@
                 <w:sz w:val="24"/>
                 <w:szCs w:val="24"/>
               </w:rPr>
-              <w:t>Location c</w:t>
+              <w:t>Key c</w:t>
             </w:r>
             <w:r>
               <w:rPr>
@@ -1495,7 +1516,7 @@
                 <w:sz w:val="24"/>
                 <w:szCs w:val="24"/>
               </w:rPr>
-              <w:t>ontext</w:t>
+              <w:t>omponents</w:t>
             </w:r>
           </w:p>
         </w:tc>
@@ -1519,7 +1540,7 @@
                 <w:sz w:val="24"/>
                 <w:szCs w:val="24"/>
               </w:rPr>
-              <w:t>Government hospitals in Sri Lanka</w:t>
+              <w:t>Clinic patients, OPD pharmacy, pharmacists, medicine dispensing counters</w:t>
             </w:r>
           </w:p>
         </w:tc>
@@ -1550,7 +1571,7 @@
                 <w:sz w:val="24"/>
                 <w:szCs w:val="24"/>
               </w:rPr>
-              <w:t>Key c</w:t>
+              <w:t>Process f</w:t>
             </w:r>
             <w:r>
               <w:rPr>
@@ -1560,7 +1581,7 @@
                 <w:sz w:val="24"/>
                 <w:szCs w:val="24"/>
               </w:rPr>
-              <w:t>omponents</w:t>
+              <w:t>low</w:t>
             </w:r>
           </w:p>
         </w:tc>
@@ -1584,7 +1605,7 @@
                 <w:sz w:val="24"/>
                 <w:szCs w:val="24"/>
               </w:rPr>
-              <w:t>Clinic patients, OPD pharmacy, pharmacists, medicine dispensing counters</w:t>
+              <w:t>Patients arrive → Join queue → Wait → Get served → Exit system</w:t>
             </w:r>
           </w:p>
         </w:tc>
@@ -1615,17 +1636,7 @@
                 <w:sz w:val="24"/>
                 <w:szCs w:val="24"/>
               </w:rPr>
-              <w:t>Process f</w:t>
-            </w:r>
-            <w:r>
-              <w:rPr>
-                <w:rFonts w:ascii="Times New Roman" w:eastAsia="Times New Roman" w:hAnsi="Times New Roman" w:cs="Times New Roman"/>
-                <w:b/>
-                <w:bCs/>
-                <w:sz w:val="24"/>
-                <w:szCs w:val="24"/>
-              </w:rPr>
-              <w:t>low</w:t>
+              <w:t>Performance Focus</w:t>
             </w:r>
           </w:p>
         </w:tc>
@@ -1649,7 +1660,15 @@
                 <w:sz w:val="24"/>
                 <w:szCs w:val="24"/>
               </w:rPr>
-              <w:t>Patients arrive → Join queue → Wait → Get served → Exit system</w:t>
+              <w:t>Waiting time, Service time, Total system time, Pharmacist u</w:t>
+            </w:r>
+            <w:r>
+              <w:rPr>
+                <w:rFonts w:ascii="Times New Roman" w:eastAsia="Times New Roman" w:hAnsi="Times New Roman" w:cs="Times New Roman"/>
+                <w:sz w:val="24"/>
+                <w:szCs w:val="24"/>
+              </w:rPr>
+              <w:t>tilization</w:t>
             </w:r>
           </w:p>
         </w:tc>
@@ -1662,25 +1681,24 @@
           <w:tcPr>
             <w:tcW w:w="2448" w:type="dxa"/>
             <w:vAlign w:val="center"/>
-            <w:hideMark/>
           </w:tcPr>
           <w:p>
             <w:pPr>
               <w:rPr>
                 <w:rFonts w:ascii="Times New Roman" w:eastAsia="Times New Roman" w:hAnsi="Times New Roman" w:cs="Times New Roman"/>
-                <w:sz w:val="24"/>
-                <w:szCs w:val="24"/>
-              </w:rPr>
-            </w:pPr>
-            <w:r>
-              <w:rPr>
-                <w:rFonts w:ascii="Times New Roman" w:eastAsia="Times New Roman" w:hAnsi="Times New Roman" w:cs="Times New Roman"/>
                 <w:b/>
                 <w:bCs/>
                 <w:sz w:val="24"/>
                 <w:szCs w:val="24"/>
               </w:rPr>
-              <w:t>Performance Focus</w:t>
+            </w:pPr>
+            <w:r>
+              <w:rPr>
+                <w:rFonts w:ascii="Times New Roman" w:hAnsi="Times New Roman" w:cs="Times New Roman"/>
+                <w:b/>
+                <w:sz w:val="24"/>
+              </w:rPr>
+              <w:t>Data Source</w:t>
             </w:r>
           </w:p>
         </w:tc>
@@ -1688,7 +1706,6 @@
           <w:tcPr>
             <w:tcW w:w="7128" w:type="dxa"/>
             <w:vAlign w:val="center"/>
-            <w:hideMark/>
           </w:tcPr>
           <w:p>
             <w:pPr>
@@ -1700,19 +1717,26 @@
             </w:pPr>
             <w:r>
               <w:rPr>
-                <w:rFonts w:ascii="Times New Roman" w:eastAsia="Times New Roman" w:hAnsi="Times New Roman" w:cs="Times New Roman"/>
-                <w:sz w:val="24"/>
-                <w:szCs w:val="24"/>
-              </w:rPr>
-              <w:t>Waiting time, Service time, Total system time, Pharmacist u</w:t>
-            </w:r>
-            <w:r>
-              <w:rPr>
-                <w:rFonts w:ascii="Times New Roman" w:eastAsia="Times New Roman" w:hAnsi="Times New Roman" w:cs="Times New Roman"/>
-                <w:sz w:val="24"/>
-                <w:szCs w:val="24"/>
-              </w:rPr>
-              <w:t>tilization</w:t>
+                <w:rFonts w:ascii="Times New Roman" w:hAnsi="Times New Roman" w:cs="Times New Roman"/>
+                <w:sz w:val="24"/>
+              </w:rPr>
+              <w:t xml:space="preserve">Real-world queue dataset obtained from </w:t>
+            </w:r>
+            <w:proofErr w:type="spellStart"/>
+            <w:r>
+              <w:rPr>
+                <w:rFonts w:ascii="Times New Roman" w:hAnsi="Times New Roman" w:cs="Times New Roman"/>
+                <w:sz w:val="24"/>
+              </w:rPr>
+              <w:t>Kaggle</w:t>
+            </w:r>
+            <w:proofErr w:type="spellEnd"/>
+            <w:r>
+              <w:rPr>
+                <w:rFonts w:ascii="Times New Roman" w:hAnsi="Times New Roman" w:cs="Times New Roman"/>
+                <w:sz w:val="24"/>
+              </w:rPr>
+              <w:t xml:space="preserve"> site</w:t>
             </w:r>
           </w:p>
         </w:tc>
@@ -1722,7 +1746,6 @@
       <w:pPr>
         <w:pStyle w:val="Caption"/>
         <w:keepNext/>
-        <w:jc w:val="center"/>
         <w:rPr>
           <w:rFonts w:ascii="Times New Roman" w:hAnsi="Times New Roman" w:cs="Times New Roman"/>
           <w:b w:val="0"/>
@@ -1730,7 +1753,6 @@
           <w:sz w:val="24"/>
         </w:rPr>
       </w:pPr>
-      <w:bookmarkStart w:id="4" w:name="_Toc212826341"/>
     </w:p>
     <w:p>
       <w:pPr>
@@ -1744,6 +1766,7 @@
           <w:sz w:val="24"/>
         </w:rPr>
       </w:pPr>
+      <w:bookmarkStart w:id="5" w:name="_Toc216639437"/>
       <w:r>
         <w:rPr>
           <w:rFonts w:ascii="Times New Roman" w:hAnsi="Times New Roman" w:cs="Times New Roman"/>
@@ -1808,7 +1831,7 @@
         </w:rPr>
         <w:t>: System Details</w:t>
       </w:r>
-      <w:bookmarkEnd w:id="4"/>
+      <w:bookmarkEnd w:id="5"/>
     </w:p>
     <w:p>
       <w:pPr>
@@ -1823,39 +1846,9 @@
           <w:rFonts w:ascii="Times New Roman" w:hAnsi="Times New Roman" w:cs="Times New Roman"/>
           <w:sz w:val="24"/>
         </w:rPr>
-        <w:t xml:space="preserve">The model targets the clinic patients alone as they visit the clinic with prescriptions after their </w:t>
-      </w:r>
-      <w:proofErr w:type="gramStart"/>
-      <w:r>
-        <w:rPr>
-          <w:rFonts w:ascii="Times New Roman" w:hAnsi="Times New Roman" w:cs="Times New Roman"/>
-          <w:sz w:val="24"/>
-        </w:rPr>
-        <w:t>visit</w:t>
-      </w:r>
-      <w:proofErr w:type="gramEnd"/>
-      <w:r>
-        <w:rPr>
-          <w:rFonts w:ascii="Times New Roman" w:hAnsi="Times New Roman" w:cs="Times New Roman"/>
-          <w:sz w:val="24"/>
-        </w:rPr>
-        <w:t>. The waiting time, service time, and total time of each patient in the system are recorded to determine the bottlenecks and propose improvements in the areas of performance.</w:t>
-      </w:r>
-    </w:p>
-    <w:p>
-      <w:pPr>
-        <w:pStyle w:val="Heading1"/>
-        <w:rPr>
-          <w:rFonts w:ascii="Times New Roman" w:hAnsi="Times New Roman" w:cs="Times New Roman"/>
-          <w:color w:val="auto"/>
-          <w:sz w:val="24"/>
-        </w:rPr>
-      </w:pPr>
-      <w:bookmarkStart w:id="5" w:name="_GoBack"/>
-      <w:bookmarkEnd w:id="5"/>
-    </w:p>
-    <w:p/>
-    <w:p/>
+        <w:t>The model targets the clinic patients alone as they visit the clinic with prescriptions after their visit. The waiting time, service time, and total time of each patient in the system are recorded to determine the bottlenecks and propose improvements in the areas of performance.</w:t>
+      </w:r>
+    </w:p>
     <w:p>
       <w:pPr>
         <w:pStyle w:val="Heading1"/>
@@ -1876,7 +1869,6 @@
           <w:color w:val="auto"/>
           <w:sz w:val="24"/>
         </w:rPr>
-        <w:lastRenderedPageBreak/>
         <w:t>System Parameters</w:t>
       </w:r>
       <w:bookmarkEnd w:id="6"/>
@@ -2064,7 +2056,25 @@
                 <w:sz w:val="24"/>
                 <w:szCs w:val="24"/>
               </w:rPr>
-              <w:t xml:space="preserve">1 patient every 2–5 minutes </w:t>
+              <w:t xml:space="preserve">Derived from real arrival timestamps in </w:t>
+            </w:r>
+            <w:proofErr w:type="spellStart"/>
+            <w:r>
+              <w:rPr>
+                <w:rFonts w:ascii="Times New Roman" w:eastAsia="Times New Roman" w:hAnsi="Times New Roman" w:cs="Times New Roman"/>
+                <w:sz w:val="24"/>
+                <w:szCs w:val="24"/>
+              </w:rPr>
+              <w:t>Kaggle</w:t>
+            </w:r>
+            <w:proofErr w:type="spellEnd"/>
+            <w:r>
+              <w:rPr>
+                <w:rFonts w:ascii="Times New Roman" w:eastAsia="Times New Roman" w:hAnsi="Times New Roman" w:cs="Times New Roman"/>
+                <w:sz w:val="24"/>
+                <w:szCs w:val="24"/>
+              </w:rPr>
+              <w:t xml:space="preserve"> dataset (7:00 AM – 2:00 PM)</w:t>
             </w:r>
           </w:p>
         </w:tc>
@@ -2094,6 +2104,7 @@
                 <w:sz w:val="24"/>
                 <w:szCs w:val="24"/>
               </w:rPr>
+              <w:lastRenderedPageBreak/>
               <w:t>Number of Pharmacists / Servers</w:t>
             </w:r>
           </w:p>
@@ -2142,7 +2153,15 @@
                 <w:sz w:val="24"/>
                 <w:szCs w:val="24"/>
               </w:rPr>
-              <w:t>2 (PH1, PH2)</w:t>
+              <w:t>4</w:t>
+            </w:r>
+            <w:r>
+              <w:rPr>
+                <w:rFonts w:ascii="Times New Roman" w:eastAsia="Times New Roman" w:hAnsi="Times New Roman" w:cs="Times New Roman"/>
+                <w:sz w:val="24"/>
+                <w:szCs w:val="24"/>
+              </w:rPr>
+              <w:t xml:space="preserve"> </w:t>
             </w:r>
           </w:p>
         </w:tc>
@@ -2229,7 +2248,15 @@
                 <w:sz w:val="24"/>
                 <w:szCs w:val="24"/>
               </w:rPr>
-              <w:t>3–7 minutes depending on prescription complexity</w:t>
+              <w:t>5–10</w:t>
+            </w:r>
+            <w:r>
+              <w:rPr>
+                <w:rFonts w:ascii="Times New Roman" w:eastAsia="Times New Roman" w:hAnsi="Times New Roman" w:cs="Times New Roman"/>
+                <w:sz w:val="24"/>
+                <w:szCs w:val="24"/>
+              </w:rPr>
+              <w:t xml:space="preserve"> minutes depending on prescription complexity</w:t>
             </w:r>
           </w:p>
         </w:tc>
@@ -2259,7 +2286,7 @@
                 <w:sz w:val="24"/>
                 <w:szCs w:val="24"/>
               </w:rPr>
-              <w:t>Patient p</w:t>
+              <w:t>Waiting t</w:t>
             </w:r>
             <w:r>
               <w:rPr>
@@ -2268,7 +2295,7 @@
                 <w:sz w:val="24"/>
                 <w:szCs w:val="24"/>
               </w:rPr>
-              <w:t>riority</w:t>
+              <w:t>ime</w:t>
             </w:r>
           </w:p>
         </w:tc>
@@ -2292,15 +2319,7 @@
                 <w:sz w:val="24"/>
                 <w:szCs w:val="24"/>
               </w:rPr>
-              <w:t>Whether t</w:t>
-            </w:r>
-            <w:r>
-              <w:rPr>
-                <w:rFonts w:ascii="Times New Roman" w:eastAsia="Times New Roman" w:hAnsi="Times New Roman" w:cs="Times New Roman"/>
-                <w:sz w:val="24"/>
-                <w:szCs w:val="24"/>
-              </w:rPr>
-              <w:t xml:space="preserve">he patient is normal or urgent </w:t>
+              <w:t>Time a patient spends waiting in the queue before service begins.</w:t>
             </w:r>
           </w:p>
         </w:tc>
@@ -2324,7 +2343,7 @@
                 <w:sz w:val="24"/>
                 <w:szCs w:val="24"/>
               </w:rPr>
-              <w:t>Normal, Urgent</w:t>
+              <w:t>0–20 minutes (depends on queue length)</w:t>
             </w:r>
           </w:p>
         </w:tc>
@@ -2354,7 +2373,7 @@
                 <w:sz w:val="24"/>
                 <w:szCs w:val="24"/>
               </w:rPr>
-              <w:t>Prescription t</w:t>
+              <w:t>Service start t</w:t>
             </w:r>
             <w:r>
               <w:rPr>
@@ -2363,7 +2382,7 @@
                 <w:sz w:val="24"/>
                 <w:szCs w:val="24"/>
               </w:rPr>
-              <w:t>ype</w:t>
+              <w:t>ime</w:t>
             </w:r>
           </w:p>
         </w:tc>
@@ -2387,15 +2406,7 @@
                 <w:sz w:val="24"/>
                 <w:szCs w:val="24"/>
               </w:rPr>
-              <w:t xml:space="preserve">Complexity of the prescription, </w:t>
-            </w:r>
-            <w:r>
-              <w:rPr>
-                <w:rFonts w:ascii="Times New Roman" w:eastAsia="Times New Roman" w:hAnsi="Times New Roman" w:cs="Times New Roman"/>
-                <w:sz w:val="24"/>
-                <w:szCs w:val="24"/>
-              </w:rPr>
-              <w:t>affects service time.</w:t>
+              <w:t>Exact time when pharmacist starts serving a patient.</w:t>
             </w:r>
           </w:p>
         </w:tc>
@@ -2419,7 +2430,7 @@
                 <w:sz w:val="24"/>
                 <w:szCs w:val="24"/>
               </w:rPr>
-              <w:t>Simple, Complex</w:t>
+              <w:t>Calculated based on arrival and queue</w:t>
             </w:r>
           </w:p>
         </w:tc>
@@ -2449,7 +2460,7 @@
                 <w:sz w:val="24"/>
                 <w:szCs w:val="24"/>
               </w:rPr>
-              <w:t>Waiting t</w:t>
+              <w:t>Service end t</w:t>
             </w:r>
             <w:r>
               <w:rPr>
@@ -2482,7 +2493,7 @@
                 <w:sz w:val="24"/>
                 <w:szCs w:val="24"/>
               </w:rPr>
-              <w:t>Time a patient spends waiting in the queue before service begins.</w:t>
+              <w:t>Time when dispensing is completed.</w:t>
             </w:r>
           </w:p>
         </w:tc>
@@ -2506,7 +2517,7 @@
                 <w:sz w:val="24"/>
                 <w:szCs w:val="24"/>
               </w:rPr>
-              <w:t>0–20 minutes (depends on queue length)</w:t>
+              <w:t>Service Start Time + Service Time</w:t>
             </w:r>
           </w:p>
         </w:tc>
@@ -2536,7 +2547,7 @@
                 <w:sz w:val="24"/>
                 <w:szCs w:val="24"/>
               </w:rPr>
-              <w:t>Service start t</w:t>
+              <w:t>Total time in s</w:t>
             </w:r>
             <w:r>
               <w:rPr>
@@ -2545,7 +2556,7 @@
                 <w:sz w:val="24"/>
                 <w:szCs w:val="24"/>
               </w:rPr>
-              <w:t>ime</w:t>
+              <w:t>ystem</w:t>
             </w:r>
           </w:p>
         </w:tc>
@@ -2569,7 +2580,7 @@
                 <w:sz w:val="24"/>
                 <w:szCs w:val="24"/>
               </w:rPr>
-              <w:t>Exact time when pharmacist starts serving a patient.</w:t>
+              <w:t>Total time patient spends in pharmacy (Waiting Time + Service Time).</w:t>
             </w:r>
           </w:p>
         </w:tc>
@@ -2593,7 +2604,110 @@
                 <w:sz w:val="24"/>
                 <w:szCs w:val="24"/>
               </w:rPr>
-              <w:t>Calculated based on arrival and queue</w:t>
+              <w:t>5–25 minutes</w:t>
+            </w:r>
+          </w:p>
+        </w:tc>
+      </w:tr>
+      <w:tr>
+        <w:trPr>
+          <w:trHeight w:val="633"/>
+        </w:trPr>
+        <w:tc>
+          <w:tcPr>
+            <w:tcW w:w="1244" w:type="pct"/>
+            <w:vAlign w:val="center"/>
+            <w:hideMark/>
+          </w:tcPr>
+          <w:p>
+            <w:pPr>
+              <w:rPr>
+                <w:rFonts w:ascii="Times New Roman" w:eastAsia="Times New Roman" w:hAnsi="Times New Roman" w:cs="Times New Roman"/>
+                <w:sz w:val="24"/>
+                <w:szCs w:val="24"/>
+              </w:rPr>
+            </w:pPr>
+            <w:r>
+              <w:rPr>
+                <w:rFonts w:ascii="Times New Roman" w:eastAsia="Times New Roman" w:hAnsi="Times New Roman" w:cs="Times New Roman"/>
+                <w:bCs/>
+                <w:sz w:val="24"/>
+                <w:szCs w:val="24"/>
+              </w:rPr>
+              <w:t>Queue d</w:t>
+            </w:r>
+            <w:r>
+              <w:rPr>
+                <w:rFonts w:ascii="Times New Roman" w:eastAsia="Times New Roman" w:hAnsi="Times New Roman" w:cs="Times New Roman"/>
+                <w:bCs/>
+                <w:sz w:val="24"/>
+                <w:szCs w:val="24"/>
+              </w:rPr>
+              <w:t>iscipline</w:t>
+            </w:r>
+          </w:p>
+        </w:tc>
+        <w:tc>
+          <w:tcPr>
+            <w:tcW w:w="2073" w:type="pct"/>
+            <w:vAlign w:val="center"/>
+            <w:hideMark/>
+          </w:tcPr>
+          <w:p>
+            <w:pPr>
+              <w:rPr>
+                <w:rFonts w:ascii="Times New Roman" w:eastAsia="Times New Roman" w:hAnsi="Times New Roman" w:cs="Times New Roman"/>
+                <w:sz w:val="24"/>
+                <w:szCs w:val="24"/>
+              </w:rPr>
+            </w:pPr>
+            <w:r>
+              <w:rPr>
+                <w:rFonts w:ascii="Times New Roman" w:eastAsia="Times New Roman" w:hAnsi="Times New Roman" w:cs="Times New Roman"/>
+                <w:sz w:val="24"/>
+                <w:szCs w:val="24"/>
+              </w:rPr>
+              <w:t>The order in which patients are served.</w:t>
+            </w:r>
+          </w:p>
+        </w:tc>
+        <w:tc>
+          <w:tcPr>
+            <w:tcW w:w="1683" w:type="pct"/>
+            <w:vAlign w:val="center"/>
+            <w:hideMark/>
+          </w:tcPr>
+          <w:p>
+            <w:pPr>
+              <w:rPr>
+                <w:rFonts w:ascii="Times New Roman" w:eastAsia="Times New Roman" w:hAnsi="Times New Roman" w:cs="Times New Roman"/>
+                <w:sz w:val="24"/>
+                <w:szCs w:val="24"/>
+              </w:rPr>
+            </w:pPr>
+            <w:r>
+              <w:rPr>
+                <w:rFonts w:ascii="Times New Roman" w:eastAsia="Times New Roman" w:hAnsi="Times New Roman" w:cs="Times New Roman"/>
+                <w:sz w:val="24"/>
+                <w:szCs w:val="24"/>
+              </w:rPr>
+              <w:t>First</w:t>
+            </w:r>
+            <w:r>
+              <w:rPr>
+                <w:rFonts w:ascii="Times New Roman" w:eastAsia="Times New Roman" w:hAnsi="Times New Roman" w:cs="Times New Roman"/>
+                <w:sz w:val="24"/>
+                <w:szCs w:val="24"/>
+              </w:rPr>
+              <w:t xml:space="preserve"> served method </w:t>
+            </w:r>
+            <w:r>
+              <w:rPr>
+                <w:rFonts w:ascii="Times New Roman" w:eastAsia="Times New Roman" w:hAnsi="Times New Roman" w:cs="Times New Roman"/>
+                <w:sz w:val="24"/>
+                <w:szCs w:val="24"/>
+              </w:rPr>
+              <w:t>with priority for urgent patients</w:t>
             </w:r>
           </w:p>
         </w:tc>
@@ -2623,283 +2737,6 @@
                 <w:sz w:val="24"/>
                 <w:szCs w:val="24"/>
               </w:rPr>
-              <w:t>Service end t</w:t>
-            </w:r>
-            <w:r>
-              <w:rPr>
-                <w:rFonts w:ascii="Times New Roman" w:eastAsia="Times New Roman" w:hAnsi="Times New Roman" w:cs="Times New Roman"/>
-                <w:bCs/>
-                <w:sz w:val="24"/>
-                <w:szCs w:val="24"/>
-              </w:rPr>
-              <w:t>ime</w:t>
-            </w:r>
-          </w:p>
-        </w:tc>
-        <w:tc>
-          <w:tcPr>
-            <w:tcW w:w="2073" w:type="pct"/>
-            <w:vAlign w:val="center"/>
-            <w:hideMark/>
-          </w:tcPr>
-          <w:p>
-            <w:pPr>
-              <w:rPr>
-                <w:rFonts w:ascii="Times New Roman" w:eastAsia="Times New Roman" w:hAnsi="Times New Roman" w:cs="Times New Roman"/>
-                <w:sz w:val="24"/>
-                <w:szCs w:val="24"/>
-              </w:rPr>
-            </w:pPr>
-            <w:r>
-              <w:rPr>
-                <w:rFonts w:ascii="Times New Roman" w:eastAsia="Times New Roman" w:hAnsi="Times New Roman" w:cs="Times New Roman"/>
-                <w:sz w:val="24"/>
-                <w:szCs w:val="24"/>
-              </w:rPr>
-              <w:t>Time when dispensing is completed.</w:t>
-            </w:r>
-          </w:p>
-        </w:tc>
-        <w:tc>
-          <w:tcPr>
-            <w:tcW w:w="1683" w:type="pct"/>
-            <w:vAlign w:val="center"/>
-            <w:hideMark/>
-          </w:tcPr>
-          <w:p>
-            <w:pPr>
-              <w:rPr>
-                <w:rFonts w:ascii="Times New Roman" w:eastAsia="Times New Roman" w:hAnsi="Times New Roman" w:cs="Times New Roman"/>
-                <w:sz w:val="24"/>
-                <w:szCs w:val="24"/>
-              </w:rPr>
-            </w:pPr>
-            <w:r>
-              <w:rPr>
-                <w:rFonts w:ascii="Times New Roman" w:eastAsia="Times New Roman" w:hAnsi="Times New Roman" w:cs="Times New Roman"/>
-                <w:sz w:val="24"/>
-                <w:szCs w:val="24"/>
-              </w:rPr>
-              <w:t>Service Start Time + Service Time</w:t>
-            </w:r>
-          </w:p>
-        </w:tc>
-      </w:tr>
-      <w:tr>
-        <w:trPr>
-          <w:trHeight w:val="648"/>
-        </w:trPr>
-        <w:tc>
-          <w:tcPr>
-            <w:tcW w:w="1244" w:type="pct"/>
-            <w:vAlign w:val="center"/>
-            <w:hideMark/>
-          </w:tcPr>
-          <w:p>
-            <w:pPr>
-              <w:rPr>
-                <w:rFonts w:ascii="Times New Roman" w:eastAsia="Times New Roman" w:hAnsi="Times New Roman" w:cs="Times New Roman"/>
-                <w:sz w:val="24"/>
-                <w:szCs w:val="24"/>
-              </w:rPr>
-            </w:pPr>
-            <w:r>
-              <w:rPr>
-                <w:rFonts w:ascii="Times New Roman" w:eastAsia="Times New Roman" w:hAnsi="Times New Roman" w:cs="Times New Roman"/>
-                <w:bCs/>
-                <w:sz w:val="24"/>
-                <w:szCs w:val="24"/>
-              </w:rPr>
-              <w:t>Total time in s</w:t>
-            </w:r>
-            <w:r>
-              <w:rPr>
-                <w:rFonts w:ascii="Times New Roman" w:eastAsia="Times New Roman" w:hAnsi="Times New Roman" w:cs="Times New Roman"/>
-                <w:bCs/>
-                <w:sz w:val="24"/>
-                <w:szCs w:val="24"/>
-              </w:rPr>
-              <w:t>ystem</w:t>
-            </w:r>
-          </w:p>
-        </w:tc>
-        <w:tc>
-          <w:tcPr>
-            <w:tcW w:w="2073" w:type="pct"/>
-            <w:vAlign w:val="center"/>
-            <w:hideMark/>
-          </w:tcPr>
-          <w:p>
-            <w:pPr>
-              <w:rPr>
-                <w:rFonts w:ascii="Times New Roman" w:eastAsia="Times New Roman" w:hAnsi="Times New Roman" w:cs="Times New Roman"/>
-                <w:sz w:val="24"/>
-                <w:szCs w:val="24"/>
-              </w:rPr>
-            </w:pPr>
-            <w:r>
-              <w:rPr>
-                <w:rFonts w:ascii="Times New Roman" w:eastAsia="Times New Roman" w:hAnsi="Times New Roman" w:cs="Times New Roman"/>
-                <w:sz w:val="24"/>
-                <w:szCs w:val="24"/>
-              </w:rPr>
-              <w:t>Total time patient spends in pharmacy (Waiting Time + Service Time).</w:t>
-            </w:r>
-          </w:p>
-        </w:tc>
-        <w:tc>
-          <w:tcPr>
-            <w:tcW w:w="1683" w:type="pct"/>
-            <w:vAlign w:val="center"/>
-            <w:hideMark/>
-          </w:tcPr>
-          <w:p>
-            <w:pPr>
-              <w:rPr>
-                <w:rFonts w:ascii="Times New Roman" w:eastAsia="Times New Roman" w:hAnsi="Times New Roman" w:cs="Times New Roman"/>
-                <w:sz w:val="24"/>
-                <w:szCs w:val="24"/>
-              </w:rPr>
-            </w:pPr>
-            <w:r>
-              <w:rPr>
-                <w:rFonts w:ascii="Times New Roman" w:eastAsia="Times New Roman" w:hAnsi="Times New Roman" w:cs="Times New Roman"/>
-                <w:sz w:val="24"/>
-                <w:szCs w:val="24"/>
-              </w:rPr>
-              <w:t>5–25 minutes</w:t>
-            </w:r>
-          </w:p>
-        </w:tc>
-      </w:tr>
-      <w:tr>
-        <w:trPr>
-          <w:trHeight w:val="633"/>
-        </w:trPr>
-        <w:tc>
-          <w:tcPr>
-            <w:tcW w:w="1244" w:type="pct"/>
-            <w:vAlign w:val="center"/>
-            <w:hideMark/>
-          </w:tcPr>
-          <w:p>
-            <w:pPr>
-              <w:rPr>
-                <w:rFonts w:ascii="Times New Roman" w:eastAsia="Times New Roman" w:hAnsi="Times New Roman" w:cs="Times New Roman"/>
-                <w:sz w:val="24"/>
-                <w:szCs w:val="24"/>
-              </w:rPr>
-            </w:pPr>
-            <w:r>
-              <w:rPr>
-                <w:rFonts w:ascii="Times New Roman" w:eastAsia="Times New Roman" w:hAnsi="Times New Roman" w:cs="Times New Roman"/>
-                <w:bCs/>
-                <w:sz w:val="24"/>
-                <w:szCs w:val="24"/>
-              </w:rPr>
-              <w:t>Queue d</w:t>
-            </w:r>
-            <w:r>
-              <w:rPr>
-                <w:rFonts w:ascii="Times New Roman" w:eastAsia="Times New Roman" w:hAnsi="Times New Roman" w:cs="Times New Roman"/>
-                <w:bCs/>
-                <w:sz w:val="24"/>
-                <w:szCs w:val="24"/>
-              </w:rPr>
-              <w:t>iscipline</w:t>
-            </w:r>
-          </w:p>
-        </w:tc>
-        <w:tc>
-          <w:tcPr>
-            <w:tcW w:w="2073" w:type="pct"/>
-            <w:vAlign w:val="center"/>
-            <w:hideMark/>
-          </w:tcPr>
-          <w:p>
-            <w:pPr>
-              <w:rPr>
-                <w:rFonts w:ascii="Times New Roman" w:eastAsia="Times New Roman" w:hAnsi="Times New Roman" w:cs="Times New Roman"/>
-                <w:sz w:val="24"/>
-                <w:szCs w:val="24"/>
-              </w:rPr>
-            </w:pPr>
-            <w:r>
-              <w:rPr>
-                <w:rFonts w:ascii="Times New Roman" w:eastAsia="Times New Roman" w:hAnsi="Times New Roman" w:cs="Times New Roman"/>
-                <w:sz w:val="24"/>
-                <w:szCs w:val="24"/>
-              </w:rPr>
-              <w:t>The order in which patients are served.</w:t>
-            </w:r>
-          </w:p>
-        </w:tc>
-        <w:tc>
-          <w:tcPr>
-            <w:tcW w:w="1683" w:type="pct"/>
-            <w:vAlign w:val="center"/>
-            <w:hideMark/>
-          </w:tcPr>
-          <w:p>
-            <w:pPr>
-              <w:rPr>
-                <w:rFonts w:ascii="Times New Roman" w:eastAsia="Times New Roman" w:hAnsi="Times New Roman" w:cs="Times New Roman"/>
-                <w:sz w:val="24"/>
-                <w:szCs w:val="24"/>
-              </w:rPr>
-            </w:pPr>
-            <w:r>
-              <w:rPr>
-                <w:rFonts w:ascii="Times New Roman" w:eastAsia="Times New Roman" w:hAnsi="Times New Roman" w:cs="Times New Roman"/>
-                <w:sz w:val="24"/>
-                <w:szCs w:val="24"/>
-              </w:rPr>
-              <w:t>First</w:t>
-            </w:r>
-            <w:r>
-              <w:rPr>
-                <w:rFonts w:ascii="Times New Roman" w:eastAsia="Times New Roman" w:hAnsi="Times New Roman" w:cs="Times New Roman"/>
-                <w:sz w:val="24"/>
-                <w:szCs w:val="24"/>
-              </w:rPr>
-              <w:t xml:space="preserve"> served method </w:t>
-            </w:r>
-            <w:r>
-              <w:rPr>
-                <w:rFonts w:ascii="Times New Roman" w:eastAsia="Times New Roman" w:hAnsi="Times New Roman" w:cs="Times New Roman"/>
-                <w:sz w:val="24"/>
-                <w:szCs w:val="24"/>
-              </w:rPr>
-              <w:t>with priority for urgent patients</w:t>
-            </w:r>
-          </w:p>
-        </w:tc>
-      </w:tr>
-      <w:tr>
-        <w:trPr>
-          <w:trHeight w:val="648"/>
-        </w:trPr>
-        <w:tc>
-          <w:tcPr>
-            <w:tcW w:w="1244" w:type="pct"/>
-            <w:vAlign w:val="center"/>
-            <w:hideMark/>
-          </w:tcPr>
-          <w:p>
-            <w:pPr>
-              <w:rPr>
-                <w:rFonts w:ascii="Times New Roman" w:eastAsia="Times New Roman" w:hAnsi="Times New Roman" w:cs="Times New Roman"/>
-                <w:sz w:val="24"/>
-                <w:szCs w:val="24"/>
-              </w:rPr>
-            </w:pPr>
-            <w:r>
-              <w:rPr>
-                <w:rFonts w:ascii="Times New Roman" w:eastAsia="Times New Roman" w:hAnsi="Times New Roman" w:cs="Times New Roman"/>
-                <w:bCs/>
-                <w:sz w:val="24"/>
-                <w:szCs w:val="24"/>
-              </w:rPr>
               <w:t>Peak h</w:t>
             </w:r>
             <w:r>
@@ -3076,16 +2913,7 @@
                 <w:sz w:val="24"/>
                 <w:szCs w:val="24"/>
               </w:rPr>
-              <w:t>Patient</w:t>
-            </w:r>
-            <w:r>
-              <w:rPr>
-                <w:rFonts w:ascii="Times New Roman" w:eastAsia="Times New Roman" w:hAnsi="Times New Roman" w:cs="Times New Roman"/>
-                <w:bCs/>
-                <w:sz w:val="24"/>
-                <w:szCs w:val="24"/>
-              </w:rPr>
-              <w:t xml:space="preserve"> type</w:t>
+              <w:t>Patient type</w:t>
             </w:r>
           </w:p>
         </w:tc>
@@ -3107,14 +2935,7 @@
                 <w:rFonts w:ascii="Times New Roman" w:hAnsi="Times New Roman" w:cs="Times New Roman"/>
                 <w:sz w:val="24"/>
               </w:rPr>
-              <w:t>P</w:t>
-            </w:r>
-            <w:r>
-              <w:rPr>
-                <w:rFonts w:ascii="Times New Roman" w:hAnsi="Times New Roman" w:cs="Times New Roman"/>
-                <w:sz w:val="24"/>
-              </w:rPr>
-              <w:t>atients who visit clinics</w:t>
+              <w:t>Patients who visit clinics</w:t>
             </w:r>
           </w:p>
         </w:tc>
@@ -3147,7 +2968,7 @@
           <w:sz w:val="24"/>
         </w:rPr>
       </w:pPr>
-      <w:bookmarkStart w:id="7" w:name="_Toc212826342"/>
+      <w:bookmarkStart w:id="7" w:name="_Toc216639438"/>
       <w:r>
         <w:rPr>
           <w:rFonts w:ascii="Times New Roman" w:hAnsi="Times New Roman" w:cs="Times New Roman"/>
@@ -3258,15 +3079,7 @@
           <w:sz w:val="24"/>
           <w:szCs w:val="28"/>
         </w:rPr>
-        <w:t xml:space="preserve">Reduce waiting time on the average - </w:t>
-      </w:r>
-      <w:r>
-        <w:rPr>
-          <w:rFonts w:ascii="Times New Roman" w:hAnsi="Times New Roman" w:cs="Times New Roman"/>
-          <w:sz w:val="24"/>
-          <w:szCs w:val="28"/>
-        </w:rPr>
-        <w:t xml:space="preserve">This is aimed at minimizing the number of minutes that patients are required to wait in the queue until </w:t>
+        <w:t xml:space="preserve">Reduce waiting time on the average - This is aimed at minimizing the number of minutes that patients are required to wait in the queue until </w:t>
       </w:r>
       <w:r>
         <w:rPr>
@@ -3305,15 +3118,7 @@
           <w:sz w:val="24"/>
           <w:szCs w:val="28"/>
         </w:rPr>
-        <w:t xml:space="preserve">hroughput - </w:t>
-      </w:r>
-      <w:r>
-        <w:rPr>
-          <w:rFonts w:ascii="Times New Roman" w:hAnsi="Times New Roman" w:cs="Times New Roman"/>
-          <w:sz w:val="24"/>
-          <w:szCs w:val="28"/>
-        </w:rPr>
-        <w:t xml:space="preserve">The system must be able to work with the largest number of patients in an hour without raising the total waiting time. </w:t>
+        <w:t xml:space="preserve">hroughput - The system must be able to work with the largest number of patients in an hour without raising the total waiting time. </w:t>
       </w:r>
     </w:p>
     <w:p>
@@ -3344,15 +3149,7 @@
           <w:sz w:val="24"/>
           <w:szCs w:val="28"/>
         </w:rPr>
-        <w:t xml:space="preserve">orkload - </w:t>
-      </w:r>
-      <w:r>
-        <w:rPr>
-          <w:rFonts w:ascii="Times New Roman" w:hAnsi="Times New Roman" w:cs="Times New Roman"/>
-          <w:sz w:val="24"/>
-          <w:szCs w:val="28"/>
-        </w:rPr>
-        <w:t xml:space="preserve">Pharmacist is supposed to be efficiently distributed in a way that he/she is not overworked or idling. </w:t>
+        <w:t xml:space="preserve">orkload - Pharmacist is supposed to be efficiently distributed in a way that he/she is not overworked or idling. </w:t>
       </w:r>
     </w:p>
     <w:p>
@@ -3375,7 +3172,6 @@
           <w:sz w:val="24"/>
           <w:szCs w:val="28"/>
         </w:rPr>
-        <w:lastRenderedPageBreak/>
         <w:t>I</w:t>
       </w:r>
       <w:r>
@@ -3392,15 +3188,7 @@
           <w:sz w:val="24"/>
           <w:szCs w:val="28"/>
         </w:rPr>
-        <w:t xml:space="preserve">ottlenecks - </w:t>
-      </w:r>
-      <w:r>
-        <w:rPr>
-          <w:rFonts w:ascii="Times New Roman" w:hAnsi="Times New Roman" w:cs="Times New Roman"/>
-          <w:sz w:val="24"/>
-          <w:szCs w:val="28"/>
-        </w:rPr>
-        <w:t>The research will be used to identify moments in the pharmacy process where the queues become too long like during prescription verification or ch</w:t>
+        <w:t>ottlenecks - The research will be used to identify moments in the pharmacy process where the queues become too long like during prescription verification or ch</w:t>
       </w:r>
       <w:r>
         <w:rPr>
@@ -3439,15 +3227,7 @@
           <w:sz w:val="24"/>
           <w:szCs w:val="28"/>
         </w:rPr>
-        <w:t xml:space="preserve">anagement - </w:t>
-      </w:r>
-      <w:r>
-        <w:rPr>
-          <w:rFonts w:ascii="Times New Roman" w:hAnsi="Times New Roman" w:cs="Times New Roman"/>
-          <w:sz w:val="24"/>
-          <w:szCs w:val="28"/>
-        </w:rPr>
-        <w:t>The system ought to consider the effects of queue policies, inc</w:t>
+        <w:t>anagement - The system ought to consider the effects of queue policies, inc</w:t>
       </w:r>
       <w:r>
         <w:rPr>
@@ -3512,54 +3292,7 @@
           <w:sz w:val="24"/>
           <w:szCs w:val="28"/>
         </w:rPr>
-        <w:t xml:space="preserve">ystem - </w:t>
-      </w:r>
-      <w:r>
-        <w:rPr>
-          <w:rFonts w:ascii="Times New Roman" w:hAnsi="Times New Roman" w:cs="Times New Roman"/>
-          <w:sz w:val="24"/>
-          <w:szCs w:val="28"/>
-        </w:rPr>
-        <w:t>Reduce the overall amount of time a patient spends in the pharmacy, including the arrival and service delivery, to increase the patient experience and efficiency.</w:t>
-      </w:r>
-    </w:p>
-    <w:p>
-      <w:pPr>
-        <w:pStyle w:val="ListParagraph"/>
-        <w:numPr>
-          <w:ilvl w:val="0"/>
-          <w:numId w:val="1"/>
-        </w:numPr>
-        <w:jc w:val="both"/>
-        <w:rPr>
-          <w:rFonts w:ascii="Times New Roman" w:hAnsi="Times New Roman" w:cs="Times New Roman"/>
-          <w:sz w:val="24"/>
-          <w:szCs w:val="28"/>
-        </w:rPr>
-      </w:pPr>
-      <w:r>
-        <w:rPr>
-          <w:rFonts w:ascii="Times New Roman" w:hAnsi="Times New Roman" w:cs="Times New Roman"/>
-          <w:sz w:val="24"/>
-          <w:szCs w:val="28"/>
-        </w:rPr>
-        <w:t>Plan for peak h</w:t>
-      </w:r>
-      <w:r>
-        <w:rPr>
-          <w:rFonts w:ascii="Times New Roman" w:hAnsi="Times New Roman" w:cs="Times New Roman"/>
-          <w:sz w:val="24"/>
-          <w:szCs w:val="28"/>
-        </w:rPr>
-        <w:t xml:space="preserve">ours - </w:t>
-      </w:r>
-      <w:r>
-        <w:rPr>
-          <w:rFonts w:ascii="Times New Roman" w:hAnsi="Times New Roman" w:cs="Times New Roman"/>
-          <w:sz w:val="24"/>
-          <w:szCs w:val="28"/>
-        </w:rPr>
-        <w:t>Monitor the performance of a system under the peak period of patient arrival in order to detect the possible delays and optimize the staffing or resources allocation at the time of peak.</w:t>
+        <w:t>ystem - Reduce the overall amount of time a patient spends in the pharmacy, including the arrival and service delivery, to increase the patient experience and efficiency.</w:t>
       </w:r>
     </w:p>
     <w:p>
@@ -3582,6 +3315,7 @@
           <w:color w:val="auto"/>
           <w:sz w:val="24"/>
         </w:rPr>
+        <w:lastRenderedPageBreak/>
         <w:t>Expected Outcomes</w:t>
       </w:r>
       <w:bookmarkEnd w:id="9"/>
@@ -3604,14 +3338,7 @@
           <w:rFonts w:ascii="Times New Roman" w:hAnsi="Times New Roman" w:cs="Times New Roman"/>
           <w:sz w:val="24"/>
         </w:rPr>
-        <w:t xml:space="preserve">Quantitative information of average waiting time, service rate, </w:t>
-      </w:r>
-      <w:r>
-        <w:rPr>
-          <w:rFonts w:ascii="Times New Roman" w:hAnsi="Times New Roman" w:cs="Times New Roman"/>
-          <w:sz w:val="24"/>
-        </w:rPr>
-        <w:t>and utilization of pharmacists.</w:t>
+        <w:t>Quantitative information of average waiting time, service rate, and utilization of pharmacists.</w:t>
       </w:r>
     </w:p>
     <w:p>
@@ -3632,14 +3359,7 @@
           <w:rFonts w:ascii="Times New Roman" w:hAnsi="Times New Roman" w:cs="Times New Roman"/>
           <w:sz w:val="24"/>
         </w:rPr>
-        <w:t>Determination of the areas of performance congestio</w:t>
-      </w:r>
-      <w:r>
-        <w:rPr>
-          <w:rFonts w:ascii="Times New Roman" w:hAnsi="Times New Roman" w:cs="Times New Roman"/>
-          <w:sz w:val="24"/>
-        </w:rPr>
-        <w:t>n during the peak clinic hours.</w:t>
+        <w:t>Determination of the areas of performance congestion during the peak clinic hours.</w:t>
       </w:r>
     </w:p>
     <w:p>
@@ -3661,6 +3381,27 @@
           <w:sz w:val="24"/>
         </w:rPr>
         <w:t>Efficiency suggestions, including the hiring of more staff, time management scheduling, or the use of digital queue management.</w:t>
+      </w:r>
+    </w:p>
+    <w:p>
+      <w:pPr>
+        <w:pStyle w:val="ListParagraph"/>
+        <w:numPr>
+          <w:ilvl w:val="0"/>
+          <w:numId w:val="2"/>
+        </w:numPr>
+        <w:jc w:val="both"/>
+        <w:rPr>
+          <w:rFonts w:ascii="Times New Roman" w:hAnsi="Times New Roman" w:cs="Times New Roman"/>
+          <w:sz w:val="28"/>
+        </w:rPr>
+      </w:pPr>
+      <w:r>
+        <w:rPr>
+          <w:rFonts w:ascii="Times New Roman" w:hAnsi="Times New Roman" w:cs="Times New Roman"/>
+          <w:sz w:val="24"/>
+        </w:rPr>
+        <w:t>Comparison of system performance for different pharmacist staffing levels (1–4 servers).</w:t>
       </w:r>
     </w:p>
     <w:p>
@@ -4658,6 +4399,22 @@
       <w:spacing w:after="0"/>
     </w:pPr>
   </w:style>
+  <w:style w:type="paragraph" w:styleId="NormalWeb">
+    <w:name w:val="Normal (Web)"/>
+    <w:basedOn w:val="Normal"/>
+    <w:uiPriority w:val="99"/>
+    <w:semiHidden/>
+    <w:unhideWhenUsed/>
+    <w:rsid w:val="001F3FDC"/>
+    <w:pPr>
+      <w:spacing w:before="100" w:beforeAutospacing="1" w:after="100" w:afterAutospacing="1" w:line="240" w:lineRule="auto"/>
+    </w:pPr>
+    <w:rPr>
+      <w:rFonts w:ascii="Times New Roman" w:eastAsia="Times New Roman" w:hAnsi="Times New Roman" w:cs="Times New Roman"/>
+      <w:sz w:val="24"/>
+      <w:szCs w:val="24"/>
+    </w:rPr>
+  </w:style>
 </w:styles>
 </file>
 
@@ -5163,6 +4920,22 @@
       <w:spacing w:after="0"/>
     </w:pPr>
   </w:style>
+  <w:style w:type="paragraph" w:styleId="NormalWeb">
+    <w:name w:val="Normal (Web)"/>
+    <w:basedOn w:val="Normal"/>
+    <w:uiPriority w:val="99"/>
+    <w:semiHidden/>
+    <w:unhideWhenUsed/>
+    <w:rsid w:val="001F3FDC"/>
+    <w:pPr>
+      <w:spacing w:before="100" w:beforeAutospacing="1" w:after="100" w:afterAutospacing="1" w:line="240" w:lineRule="auto"/>
+    </w:pPr>
+    <w:rPr>
+      <w:rFonts w:ascii="Times New Roman" w:eastAsia="Times New Roman" w:hAnsi="Times New Roman" w:cs="Times New Roman"/>
+      <w:sz w:val="24"/>
+      <w:szCs w:val="24"/>
+    </w:rPr>
+  </w:style>
 </w:styles>
 </file>
 
@@ -5456,7 +5229,7 @@
 </file>
 
 <file path=customXml/itemProps1.xml><?xml version="1.0" encoding="utf-8"?>
-<ds:datastoreItem xmlns:ds="http://schemas.openxmlformats.org/officeDocument/2006/customXml" ds:itemID="{0CDC35E7-01E9-464B-825A-A61480EB49D3}">
+<ds:datastoreItem xmlns:ds="http://schemas.openxmlformats.org/officeDocument/2006/customXml" ds:itemID="{7B184D07-3009-4A21-AD84-52C034D271C0}">
   <ds:schemaRefs>
     <ds:schemaRef ds:uri="http://schemas.openxmlformats.org/officeDocument/2006/bibliography"/>
   </ds:schemaRefs>

</xml_diff>